<commit_message>
Readme, doc de word para preentrega
</commit_message>
<xml_diff>
--- a/ArmijoQuitoJorgeLuis_Tercera_Entrega_v2.docx
+++ b/ArmijoQuitoJorgeLuis_Tercera_Entrega_v2.docx
@@ -23,7 +23,7 @@
           <w:lang w:val="es-ES_tradnl" w:eastAsia="es-ES_tradnl"/>
         </w:rPr>
         <w:drawing>
-          <wp:inline distT="0" distB="0" distL="0" distR="0" wp14:anchorId="402EFF8F" wp14:editId="7AFE2335">
+          <wp:inline distT="0" distB="0" distL="0" distR="0" wp14:anchorId="402EFF8F" wp14:editId="1EB54106">
             <wp:extent cx="3815723" cy="1038225"/>
             <wp:effectExtent l="0" t="0" r="0" b="0"/>
             <wp:docPr id="5126" name="Picture 1"/>
@@ -528,7 +528,7 @@
                 <w:sz w:val="24"/>
                 <w:szCs w:val="28"/>
               </w:rPr>
-              <w:t>04</w:t>
+              <w:t>16</w:t>
             </w:r>
             <w:r>
               <w:rPr>
@@ -6836,21 +6836,7 @@
             <w:rStyle w:val="Hipervnculo"/>
             <w:noProof/>
           </w:rPr>
-          <w:t>Ilustración 1 - Flujo del pipeline CI/CD F</w:t>
-        </w:r>
-        <w:r>
-          <w:rPr>
-            <w:rStyle w:val="Hipervnculo"/>
-            <w:noProof/>
-          </w:rPr>
-          <w:t>u</w:t>
-        </w:r>
-        <w:r>
-          <w:rPr>
-            <w:rStyle w:val="Hipervnculo"/>
-            <w:noProof/>
-          </w:rPr>
-          <w:t>ente: Elaboración propia</w:t>
+          <w:t>Ilustración 1 - Flujo del pipeline CI/CD Fuente: Elaboración propia</w:t>
         </w:r>
         <w:r>
           <w:rPr>
@@ -9000,10 +8986,7 @@
     </w:p>
     <w:p>
       <w:r>
-        <w:t xml:space="preserve">En esta sección se </w:t>
-      </w:r>
-      <w:r>
-        <w:t xml:space="preserve">establece el marco conceptual y práctico esencial para entender el enfoque </w:t>
+        <w:t xml:space="preserve">En esta sección se establece el marco conceptual y práctico esencial para entender el enfoque </w:t>
       </w:r>
       <w:proofErr w:type="spellStart"/>
       <w:r>
@@ -9050,13 +9033,7 @@
     </w:p>
     <w:p>
       <w:r>
-        <w:t xml:space="preserve">Finalmente, la subsección 2.3, "Conclusiones del estado del arte", </w:t>
-      </w:r>
-      <w:r>
-        <w:t xml:space="preserve">se resumen </w:t>
-      </w:r>
-      <w:r>
-        <w:t>los hallazgos clave, subrayando la importancia de automatizar la gestión segura y escalable de infraestructuras tecnológicas, especialmente para instituciones con limitaciones técnicas.</w:t>
+        <w:t>Finalmente, la subsección 2.3, "Conclusiones del estado del arte", se resumen los hallazgos clave, subrayando la importancia de automatizar la gestión segura y escalable de infraestructuras tecnológicas, especialmente para instituciones con limitaciones técnicas.</w:t>
       </w:r>
     </w:p>
     <w:p>
@@ -26606,7 +26583,7 @@
         </w:rPr>
         <w:lastRenderedPageBreak/>
         <w:drawing>
-          <wp:inline distT="0" distB="0" distL="0" distR="0" wp14:anchorId="3CF1893B" wp14:editId="717AAF9B">
+          <wp:inline distT="0" distB="0" distL="0" distR="0" wp14:anchorId="3CF1893B" wp14:editId="4BBFF8B6">
             <wp:extent cx="5760085" cy="3434080"/>
             <wp:effectExtent l="0" t="0" r="0" b="9525"/>
             <wp:docPr id="1087637143" name="Imagen 2" descr="Imagen de salida"/>
@@ -29963,14 +29940,11 @@
         <w:jc w:val="center"/>
       </w:pPr>
       <w:r>
-        <w:rPr>
-          <w:noProof/>
-        </w:rPr>
         <w:drawing>
-          <wp:inline distT="0" distB="0" distL="0" distR="0" wp14:anchorId="35027A86" wp14:editId="5DDA616E">
-            <wp:extent cx="2904134" cy="3633852"/>
-            <wp:effectExtent l="0" t="0" r="0" b="5080"/>
-            <wp:docPr id="1594041031" name="Imagen 1" descr="Imagen que contiene Texto&#10;&#10;El contenido generado por IA puede ser incorrecto."/>
+          <wp:inline distT="0" distB="0" distL="0" distR="0" wp14:anchorId="233F9906" wp14:editId="130A648B">
+            <wp:extent cx="5760085" cy="4086225"/>
+            <wp:effectExtent l="0" t="0" r="0" b="9525"/>
+            <wp:docPr id="521259511" name="Imagen 1" descr="Imagen que contiene Texto&#10;&#10;El contenido generado por IA puede ser incorrecto."/>
             <wp:cNvGraphicFramePr>
               <a:graphicFrameLocks xmlns:a="http://schemas.openxmlformats.org/drawingml/2006/main" noChangeAspect="1"/>
             </wp:cNvGraphicFramePr>
@@ -29978,7 +29952,7 @@
               <a:graphicData uri="http://schemas.openxmlformats.org/drawingml/2006/picture">
                 <pic:pic xmlns:pic="http://schemas.openxmlformats.org/drawingml/2006/picture">
                   <pic:nvPicPr>
-                    <pic:cNvPr id="1594041031" name="Imagen 1" descr="Imagen que contiene Texto&#10;&#10;El contenido generado por IA puede ser incorrecto."/>
+                    <pic:cNvPr id="521259511" name="Imagen 1" descr="Imagen que contiene Texto&#10;&#10;El contenido generado por IA puede ser incorrecto."/>
                     <pic:cNvPicPr/>
                   </pic:nvPicPr>
                   <pic:blipFill>
@@ -29990,7 +29964,7 @@
                   <pic:spPr>
                     <a:xfrm>
                       <a:off x="0" y="0"/>
-                      <a:ext cx="2908053" cy="3638756"/>
+                      <a:ext cx="5760085" cy="4086225"/>
                     </a:xfrm>
                     <a:prstGeom prst="rect">
                       <a:avLst/>
@@ -30005,6 +29979,49 @@
     </w:p>
     <w:p>
       <w:pPr>
+        <w:keepNext/>
+        <w:jc w:val="center"/>
+      </w:pPr>
+      <w:r>
+        <w:drawing>
+          <wp:inline distT="0" distB="0" distL="0" distR="0" wp14:anchorId="3771BA98" wp14:editId="1B0FA5FA">
+            <wp:extent cx="5760085" cy="3684270"/>
+            <wp:effectExtent l="0" t="0" r="0" b="0"/>
+            <wp:docPr id="957391096" name="Imagen 1" descr="Interfaz de usuario gráfica, Texto, Aplicación&#10;&#10;El contenido generado por IA puede ser incorrecto."/>
+            <wp:cNvGraphicFramePr>
+              <a:graphicFrameLocks xmlns:a="http://schemas.openxmlformats.org/drawingml/2006/main" noChangeAspect="1"/>
+            </wp:cNvGraphicFramePr>
+            <a:graphic xmlns:a="http://schemas.openxmlformats.org/drawingml/2006/main">
+              <a:graphicData uri="http://schemas.openxmlformats.org/drawingml/2006/picture">
+                <pic:pic xmlns:pic="http://schemas.openxmlformats.org/drawingml/2006/picture">
+                  <pic:nvPicPr>
+                    <pic:cNvPr id="957391096" name="Imagen 1" descr="Interfaz de usuario gráfica, Texto, Aplicación&#10;&#10;El contenido generado por IA puede ser incorrecto."/>
+                    <pic:cNvPicPr/>
+                  </pic:nvPicPr>
+                  <pic:blipFill>
+                    <a:blip r:embed="rId19"/>
+                    <a:stretch>
+                      <a:fillRect/>
+                    </a:stretch>
+                  </pic:blipFill>
+                  <pic:spPr>
+                    <a:xfrm>
+                      <a:off x="0" y="0"/>
+                      <a:ext cx="5760085" cy="3684270"/>
+                    </a:xfrm>
+                    <a:prstGeom prst="rect">
+                      <a:avLst/>
+                    </a:prstGeom>
+                  </pic:spPr>
+                </pic:pic>
+              </a:graphicData>
+            </a:graphic>
+          </wp:inline>
+        </w:drawing>
+      </w:r>
+    </w:p>
+    <w:p>
+      <w:pPr>
         <w:pStyle w:val="Descripcin"/>
         <w:jc w:val="center"/>
       </w:pPr>
@@ -30044,92 +30061,586 @@
       </w:r>
       <w:bookmarkEnd w:id="73"/>
     </w:p>
+    <w:p/>
     <w:p>
       <w:pPr>
         <w:pStyle w:val="Anexo"/>
       </w:pPr>
       <w:bookmarkStart w:id="74" w:name="_Toc203511028"/>
       <w:r>
+        <w:lastRenderedPageBreak/>
         <w:t>Capturas de imagen del proyecto</w:t>
       </w:r>
       <w:bookmarkEnd w:id="74"/>
     </w:p>
     <w:p>
-      <w:pPr>
-        <w:spacing w:before="0" w:after="0" w:line="240" w:lineRule="auto"/>
-        <w:rPr>
-          <w:rFonts w:cstheme="minorHAnsi"/>
-        </w:rPr>
-      </w:pPr>
-      <w:r>
-        <w:rPr>
-          <w:rFonts w:cstheme="minorHAnsi"/>
-        </w:rPr>
-        <w:t xml:space="preserve">Estimo que para el </w:t>
-      </w:r>
-      <w:r>
-        <w:rPr>
-          <w:rFonts w:cstheme="minorHAnsi"/>
-        </w:rPr>
-        <w:t>prepósito</w:t>
-      </w:r>
-      <w:r>
-        <w:rPr>
-          <w:rFonts w:cstheme="minorHAnsi"/>
-        </w:rPr>
-        <w:t xml:space="preserve"> ya tenga por completo esta sección </w:t>
-      </w:r>
-      <w:r>
-        <w:rPr>
-          <w:rFonts w:cstheme="minorHAnsi"/>
-        </w:rPr>
-        <w:t xml:space="preserve">con la versión </w:t>
-      </w:r>
-      <w:r>
-        <w:rPr>
-          <w:rFonts w:cstheme="minorHAnsi"/>
-        </w:rPr>
-        <w:t>más</w:t>
-      </w:r>
-      <w:r>
-        <w:rPr>
-          <w:rFonts w:cstheme="minorHAnsi"/>
-        </w:rPr>
-        <w:t xml:space="preserve"> próxima a ser presentada en el </w:t>
-      </w:r>
-      <w:r>
-        <w:rPr>
-          <w:rFonts w:cstheme="minorHAnsi"/>
-        </w:rPr>
-        <w:t>depósito</w:t>
-      </w:r>
-      <w:r>
-        <w:rPr>
-          <w:rFonts w:cstheme="minorHAnsi"/>
-        </w:rPr>
-        <w:t xml:space="preserve"> final</w:t>
-      </w:r>
-      <w:r>
-        <w:rPr>
-          <w:rFonts w:cstheme="minorHAnsi"/>
-        </w:rPr>
+      <w:r>
+        <w:t xml:space="preserve">Detalle del contenido del proyecto </w:t>
+      </w:r>
+    </w:p>
+    <w:p>
+      <w:r>
+        <w:drawing>
+          <wp:inline distT="0" distB="0" distL="0" distR="0" wp14:anchorId="16B1BD7D" wp14:editId="33216B5E">
+            <wp:extent cx="2389909" cy="819078"/>
+            <wp:effectExtent l="0" t="0" r="0" b="635"/>
+            <wp:docPr id="981775522" name="Imagen 1" descr="Interfaz de usuario gráfica, Texto&#10;&#10;El contenido generado por IA puede ser incorrecto."/>
+            <wp:cNvGraphicFramePr>
+              <a:graphicFrameLocks xmlns:a="http://schemas.openxmlformats.org/drawingml/2006/main" noChangeAspect="1"/>
+            </wp:cNvGraphicFramePr>
+            <a:graphic xmlns:a="http://schemas.openxmlformats.org/drawingml/2006/main">
+              <a:graphicData uri="http://schemas.openxmlformats.org/drawingml/2006/picture">
+                <pic:pic xmlns:pic="http://schemas.openxmlformats.org/drawingml/2006/picture">
+                  <pic:nvPicPr>
+                    <pic:cNvPr id="981775522" name="Imagen 1" descr="Interfaz de usuario gráfica, Texto&#10;&#10;El contenido generado por IA puede ser incorrecto."/>
+                    <pic:cNvPicPr/>
+                  </pic:nvPicPr>
+                  <pic:blipFill>
+                    <a:blip r:embed="rId20"/>
+                    <a:stretch>
+                      <a:fillRect/>
+                    </a:stretch>
+                  </pic:blipFill>
+                  <pic:spPr>
+                    <a:xfrm>
+                      <a:off x="0" y="0"/>
+                      <a:ext cx="2405352" cy="824371"/>
+                    </a:xfrm>
+                    <a:prstGeom prst="rect">
+                      <a:avLst/>
+                    </a:prstGeom>
+                  </pic:spPr>
+                </pic:pic>
+              </a:graphicData>
+            </a:graphic>
+          </wp:inline>
+        </w:drawing>
+      </w:r>
+    </w:p>
+    <w:p>
+      <w:r>
+        <w:t xml:space="preserve">En la carpeta de </w:t>
+      </w:r>
+      <w:proofErr w:type="spellStart"/>
+      <w:r>
+        <w:t>azure</w:t>
+      </w:r>
+      <w:proofErr w:type="spellEnd"/>
+      <w:r>
+        <w:t xml:space="preserve">-pipelines se describe la creación de los pipelines para cada uno de los componentes del </w:t>
+      </w:r>
+      <w:proofErr w:type="spellStart"/>
+      <w:r>
+        <w:t>fullstak</w:t>
+      </w:r>
+      <w:proofErr w:type="spellEnd"/>
+      <w:r>
+        <w:t xml:space="preserve"> desarrollado.</w:t>
+      </w:r>
+    </w:p>
+    <w:p>
+      <w:r>
+        <w:t xml:space="preserve">En el </w:t>
+      </w:r>
+      <w:proofErr w:type="spellStart"/>
+      <w:r>
+        <w:t>backend</w:t>
+      </w:r>
+      <w:proofErr w:type="spellEnd"/>
+      <w:r>
+        <w:t xml:space="preserve"> se procede a utilizar la imagen de un contenedor versionada en el Docker-</w:t>
+      </w:r>
+      <w:proofErr w:type="gramStart"/>
+      <w:r>
+        <w:t>Hub</w:t>
+      </w:r>
+      <w:proofErr w:type="gramEnd"/>
+      <w:r>
         <w:t>.</w:t>
       </w:r>
     </w:p>
     <w:p>
-      <w:pPr>
-        <w:pStyle w:val="Anexo"/>
-        <w:numPr>
-          <w:ilvl w:val="0"/>
-          <w:numId w:val="0"/>
-        </w:numPr>
-      </w:pPr>
-    </w:p>
+      <w:r>
+        <w:drawing>
+          <wp:inline distT="0" distB="0" distL="0" distR="0" wp14:anchorId="09B963C4" wp14:editId="54E4990D">
+            <wp:extent cx="3531352" cy="2119745"/>
+            <wp:effectExtent l="0" t="0" r="0" b="0"/>
+            <wp:docPr id="316976476" name="Imagen 1" descr="Texto&#10;&#10;El contenido generado por IA puede ser incorrecto."/>
+            <wp:cNvGraphicFramePr>
+              <a:graphicFrameLocks xmlns:a="http://schemas.openxmlformats.org/drawingml/2006/main" noChangeAspect="1"/>
+            </wp:cNvGraphicFramePr>
+            <a:graphic xmlns:a="http://schemas.openxmlformats.org/drawingml/2006/main">
+              <a:graphicData uri="http://schemas.openxmlformats.org/drawingml/2006/picture">
+                <pic:pic xmlns:pic="http://schemas.openxmlformats.org/drawingml/2006/picture">
+                  <pic:nvPicPr>
+                    <pic:cNvPr id="316976476" name="Imagen 1" descr="Texto&#10;&#10;El contenido generado por IA puede ser incorrecto."/>
+                    <pic:cNvPicPr/>
+                  </pic:nvPicPr>
+                  <pic:blipFill>
+                    <a:blip r:embed="rId21"/>
+                    <a:stretch>
+                      <a:fillRect/>
+                    </a:stretch>
+                  </pic:blipFill>
+                  <pic:spPr>
+                    <a:xfrm>
+                      <a:off x="0" y="0"/>
+                      <a:ext cx="3542446" cy="2126404"/>
+                    </a:xfrm>
+                    <a:prstGeom prst="rect">
+                      <a:avLst/>
+                    </a:prstGeom>
+                  </pic:spPr>
+                </pic:pic>
+              </a:graphicData>
+            </a:graphic>
+          </wp:inline>
+        </w:drawing>
+      </w:r>
+    </w:p>
+    <w:p>
+      <w:r>
+        <w:t xml:space="preserve">En el </w:t>
+      </w:r>
+      <w:proofErr w:type="spellStart"/>
+      <w:r>
+        <w:t>bdd</w:t>
+      </w:r>
+      <w:proofErr w:type="spellEnd"/>
+      <w:r>
+        <w:t xml:space="preserve"> se procede a utilizar la imagen de un contenedor versionada en el Docker-</w:t>
+      </w:r>
+      <w:proofErr w:type="gramStart"/>
+      <w:r>
+        <w:t>Hub</w:t>
+      </w:r>
+      <w:proofErr w:type="gramEnd"/>
+      <w:r>
+        <w:t>.</w:t>
+      </w:r>
+    </w:p>
+    <w:p>
+      <w:r>
+        <w:drawing>
+          <wp:inline distT="0" distB="0" distL="0" distR="0" wp14:anchorId="7FAC4682" wp14:editId="0D9596C3">
+            <wp:extent cx="3841139" cy="3144982"/>
+            <wp:effectExtent l="0" t="0" r="6985" b="0"/>
+            <wp:docPr id="448220802" name="Imagen 1" descr="Texto&#10;&#10;El contenido generado por IA puede ser incorrecto."/>
+            <wp:cNvGraphicFramePr>
+              <a:graphicFrameLocks xmlns:a="http://schemas.openxmlformats.org/drawingml/2006/main" noChangeAspect="1"/>
+            </wp:cNvGraphicFramePr>
+            <a:graphic xmlns:a="http://schemas.openxmlformats.org/drawingml/2006/main">
+              <a:graphicData uri="http://schemas.openxmlformats.org/drawingml/2006/picture">
+                <pic:pic xmlns:pic="http://schemas.openxmlformats.org/drawingml/2006/picture">
+                  <pic:nvPicPr>
+                    <pic:cNvPr id="448220802" name="Imagen 1" descr="Texto&#10;&#10;El contenido generado por IA puede ser incorrecto."/>
+                    <pic:cNvPicPr/>
+                  </pic:nvPicPr>
+                  <pic:blipFill>
+                    <a:blip r:embed="rId22"/>
+                    <a:stretch>
+                      <a:fillRect/>
+                    </a:stretch>
+                  </pic:blipFill>
+                  <pic:spPr>
+                    <a:xfrm>
+                      <a:off x="0" y="0"/>
+                      <a:ext cx="3848142" cy="3150716"/>
+                    </a:xfrm>
+                    <a:prstGeom prst="rect">
+                      <a:avLst/>
+                    </a:prstGeom>
+                  </pic:spPr>
+                </pic:pic>
+              </a:graphicData>
+            </a:graphic>
+          </wp:inline>
+        </w:drawing>
+      </w:r>
+    </w:p>
+    <w:p>
+      <w:r>
+        <w:lastRenderedPageBreak/>
+        <w:t xml:space="preserve">En el </w:t>
+      </w:r>
+      <w:proofErr w:type="spellStart"/>
+      <w:r>
+        <w:t>frontend</w:t>
+      </w:r>
+      <w:proofErr w:type="spellEnd"/>
+      <w:r>
+        <w:t xml:space="preserve"> </w:t>
+      </w:r>
+      <w:r>
+        <w:t>se procede a utilizar la imagen de un contenedor versionada en el Docker-</w:t>
+      </w:r>
+      <w:proofErr w:type="gramStart"/>
+      <w:r>
+        <w:t>Hub</w:t>
+      </w:r>
+      <w:proofErr w:type="gramEnd"/>
+      <w:r>
+        <w:t>.</w:t>
+      </w:r>
+    </w:p>
+    <w:p>
+      <w:r>
+        <w:drawing>
+          <wp:inline distT="0" distB="0" distL="0" distR="0" wp14:anchorId="2ABDB080" wp14:editId="4645C19C">
+            <wp:extent cx="3692236" cy="3246340"/>
+            <wp:effectExtent l="0" t="0" r="3810" b="0"/>
+            <wp:docPr id="530355840" name="Imagen 1" descr="Texto&#10;&#10;El contenido generado por IA puede ser incorrecto."/>
+            <wp:cNvGraphicFramePr>
+              <a:graphicFrameLocks xmlns:a="http://schemas.openxmlformats.org/drawingml/2006/main" noChangeAspect="1"/>
+            </wp:cNvGraphicFramePr>
+            <a:graphic xmlns:a="http://schemas.openxmlformats.org/drawingml/2006/main">
+              <a:graphicData uri="http://schemas.openxmlformats.org/drawingml/2006/picture">
+                <pic:pic xmlns:pic="http://schemas.openxmlformats.org/drawingml/2006/picture">
+                  <pic:nvPicPr>
+                    <pic:cNvPr id="530355840" name="Imagen 1" descr="Texto&#10;&#10;El contenido generado por IA puede ser incorrecto."/>
+                    <pic:cNvPicPr/>
+                  </pic:nvPicPr>
+                  <pic:blipFill>
+                    <a:blip r:embed="rId23"/>
+                    <a:stretch>
+                      <a:fillRect/>
+                    </a:stretch>
+                  </pic:blipFill>
+                  <pic:spPr>
+                    <a:xfrm>
+                      <a:off x="0" y="0"/>
+                      <a:ext cx="3696137" cy="3249770"/>
+                    </a:xfrm>
+                    <a:prstGeom prst="rect">
+                      <a:avLst/>
+                    </a:prstGeom>
+                  </pic:spPr>
+                </pic:pic>
+              </a:graphicData>
+            </a:graphic>
+          </wp:inline>
+        </w:drawing>
+      </w:r>
+    </w:p>
+    <w:p>
+      <w:r>
+        <w:t xml:space="preserve">En el </w:t>
+      </w:r>
+      <w:r>
+        <w:t>Docker-</w:t>
+      </w:r>
+      <w:proofErr w:type="spellStart"/>
+      <w:r>
+        <w:t>compose.yml</w:t>
+      </w:r>
+      <w:proofErr w:type="spellEnd"/>
+      <w:r>
+        <w:t xml:space="preserve"> se procede </w:t>
+      </w:r>
+      <w:r>
+        <w:t xml:space="preserve">con la automatización con </w:t>
+      </w:r>
+      <w:proofErr w:type="spellStart"/>
+      <w:r>
+        <w:t>Doker</w:t>
+      </w:r>
+      <w:proofErr w:type="spellEnd"/>
+      <w:r>
+        <w:t xml:space="preserve"> de forma local obteniendo las imágenes de </w:t>
+      </w:r>
+      <w:r>
+        <w:t>Docker-</w:t>
+      </w:r>
+      <w:proofErr w:type="gramStart"/>
+      <w:r>
+        <w:t>Hub</w:t>
+      </w:r>
+      <w:proofErr w:type="gramEnd"/>
+      <w:r>
+        <w:t>.</w:t>
+      </w:r>
+    </w:p>
+    <w:p>
+      <w:r>
+        <w:drawing>
+          <wp:inline distT="0" distB="0" distL="0" distR="0" wp14:anchorId="4CBD2E98" wp14:editId="488E219E">
+            <wp:extent cx="3768436" cy="3604754"/>
+            <wp:effectExtent l="0" t="0" r="3810" b="0"/>
+            <wp:docPr id="432711470" name="Imagen 1" descr="Texto&#10;&#10;El contenido generado por IA puede ser incorrecto."/>
+            <wp:cNvGraphicFramePr>
+              <a:graphicFrameLocks xmlns:a="http://schemas.openxmlformats.org/drawingml/2006/main" noChangeAspect="1"/>
+            </wp:cNvGraphicFramePr>
+            <a:graphic xmlns:a="http://schemas.openxmlformats.org/drawingml/2006/main">
+              <a:graphicData uri="http://schemas.openxmlformats.org/drawingml/2006/picture">
+                <pic:pic xmlns:pic="http://schemas.openxmlformats.org/drawingml/2006/picture">
+                  <pic:nvPicPr>
+                    <pic:cNvPr id="432711470" name="Imagen 1" descr="Texto&#10;&#10;El contenido generado por IA puede ser incorrecto."/>
+                    <pic:cNvPicPr/>
+                  </pic:nvPicPr>
+                  <pic:blipFill>
+                    <a:blip r:embed="rId24"/>
+                    <a:stretch>
+                      <a:fillRect/>
+                    </a:stretch>
+                  </pic:blipFill>
+                  <pic:spPr>
+                    <a:xfrm>
+                      <a:off x="0" y="0"/>
+                      <a:ext cx="3775550" cy="3611559"/>
+                    </a:xfrm>
+                    <a:prstGeom prst="rect">
+                      <a:avLst/>
+                    </a:prstGeom>
+                  </pic:spPr>
+                </pic:pic>
+              </a:graphicData>
+            </a:graphic>
+          </wp:inline>
+        </w:drawing>
+      </w:r>
+    </w:p>
+    <w:p/>
+    <w:p/>
+    <w:p>
+      <w:r>
+        <w:lastRenderedPageBreak/>
+        <w:t xml:space="preserve">En el </w:t>
+      </w:r>
+      <w:r>
+        <w:t xml:space="preserve">directorio de </w:t>
+      </w:r>
+      <w:proofErr w:type="spellStart"/>
+      <w:r>
+        <w:t>d</w:t>
+      </w:r>
+      <w:r>
+        <w:t>ocker</w:t>
+      </w:r>
+      <w:proofErr w:type="spellEnd"/>
+      <w:r>
+        <w:t xml:space="preserve"> se procede con la </w:t>
+      </w:r>
+      <w:r>
+        <w:t xml:space="preserve">declaración de los contenedores para uso de </w:t>
+      </w:r>
+      <w:proofErr w:type="spellStart"/>
+      <w:r>
+        <w:t>de</w:t>
+      </w:r>
+      <w:proofErr w:type="spellEnd"/>
+      <w:r>
+        <w:t xml:space="preserve"> forma local</w:t>
+      </w:r>
+      <w:r>
+        <w:t xml:space="preserve"> u cualquier proveedor en la nube.</w:t>
+      </w:r>
+    </w:p>
+    <w:p>
+      <w:r>
+        <w:drawing>
+          <wp:inline distT="0" distB="0" distL="0" distR="0" wp14:anchorId="7B65D1E1" wp14:editId="65D9B728">
+            <wp:extent cx="3170195" cy="2941575"/>
+            <wp:effectExtent l="0" t="0" r="0" b="0"/>
+            <wp:docPr id="319891470" name="Imagen 1" descr="Interfaz de usuario gráfica, Texto, Aplicación&#10;&#10;El contenido generado por IA puede ser incorrecto."/>
+            <wp:cNvGraphicFramePr>
+              <a:graphicFrameLocks xmlns:a="http://schemas.openxmlformats.org/drawingml/2006/main" noChangeAspect="1"/>
+            </wp:cNvGraphicFramePr>
+            <a:graphic xmlns:a="http://schemas.openxmlformats.org/drawingml/2006/main">
+              <a:graphicData uri="http://schemas.openxmlformats.org/drawingml/2006/picture">
+                <pic:pic xmlns:pic="http://schemas.openxmlformats.org/drawingml/2006/picture">
+                  <pic:nvPicPr>
+                    <pic:cNvPr id="319891470" name="Imagen 1" descr="Interfaz de usuario gráfica, Texto, Aplicación&#10;&#10;El contenido generado por IA puede ser incorrecto."/>
+                    <pic:cNvPicPr/>
+                  </pic:nvPicPr>
+                  <pic:blipFill>
+                    <a:blip r:embed="rId25"/>
+                    <a:stretch>
+                      <a:fillRect/>
+                    </a:stretch>
+                  </pic:blipFill>
+                  <pic:spPr>
+                    <a:xfrm>
+                      <a:off x="0" y="0"/>
+                      <a:ext cx="3170195" cy="2941575"/>
+                    </a:xfrm>
+                    <a:prstGeom prst="rect">
+                      <a:avLst/>
+                    </a:prstGeom>
+                  </pic:spPr>
+                </pic:pic>
+              </a:graphicData>
+            </a:graphic>
+          </wp:inline>
+        </w:drawing>
+      </w:r>
+    </w:p>
+    <w:p>
+      <w:r>
+        <w:t xml:space="preserve">En el directorio de </w:t>
+      </w:r>
+      <w:r>
+        <w:t>packer</w:t>
+      </w:r>
+      <w:r>
+        <w:t xml:space="preserve"> se procede con la declaración de lo</w:t>
+      </w:r>
+      <w:r>
+        <w:t xml:space="preserve">s archivos para la creación de las maquinas </w:t>
+      </w:r>
+      <w:proofErr w:type="spellStart"/>
+      <w:r>
+        <w:t>backend</w:t>
+      </w:r>
+      <w:proofErr w:type="spellEnd"/>
+      <w:r>
+        <w:t xml:space="preserve">, </w:t>
+      </w:r>
+      <w:proofErr w:type="spellStart"/>
+      <w:r>
+        <w:t>frontend</w:t>
+      </w:r>
+      <w:proofErr w:type="spellEnd"/>
+      <w:r>
+        <w:t xml:space="preserve">, </w:t>
+      </w:r>
+      <w:proofErr w:type="spellStart"/>
+      <w:r>
+        <w:t>bdd</w:t>
+      </w:r>
+      <w:proofErr w:type="spellEnd"/>
+      <w:r>
+        <w:t xml:space="preserve"> en VirtualBox de forma local o en las nubes de Amazon con EC2.</w:t>
+      </w:r>
+    </w:p>
+    <w:p>
+      <w:r>
+        <w:drawing>
+          <wp:inline distT="0" distB="0" distL="0" distR="0" wp14:anchorId="1CE7283F" wp14:editId="720AA956">
+            <wp:extent cx="3200677" cy="2712955"/>
+            <wp:effectExtent l="0" t="0" r="0" b="0"/>
+            <wp:docPr id="1884345538" name="Imagen 1" descr="Texto&#10;&#10;El contenido generado por IA puede ser incorrecto."/>
+            <wp:cNvGraphicFramePr>
+              <a:graphicFrameLocks xmlns:a="http://schemas.openxmlformats.org/drawingml/2006/main" noChangeAspect="1"/>
+            </wp:cNvGraphicFramePr>
+            <a:graphic xmlns:a="http://schemas.openxmlformats.org/drawingml/2006/main">
+              <a:graphicData uri="http://schemas.openxmlformats.org/drawingml/2006/picture">
+                <pic:pic xmlns:pic="http://schemas.openxmlformats.org/drawingml/2006/picture">
+                  <pic:nvPicPr>
+                    <pic:cNvPr id="1884345538" name="Imagen 1" descr="Texto&#10;&#10;El contenido generado por IA puede ser incorrecto."/>
+                    <pic:cNvPicPr/>
+                  </pic:nvPicPr>
+                  <pic:blipFill>
+                    <a:blip r:embed="rId26"/>
+                    <a:stretch>
+                      <a:fillRect/>
+                    </a:stretch>
+                  </pic:blipFill>
+                  <pic:spPr>
+                    <a:xfrm>
+                      <a:off x="0" y="0"/>
+                      <a:ext cx="3200677" cy="2712955"/>
+                    </a:xfrm>
+                    <a:prstGeom prst="rect">
+                      <a:avLst/>
+                    </a:prstGeom>
+                  </pic:spPr>
+                </pic:pic>
+              </a:graphicData>
+            </a:graphic>
+          </wp:inline>
+        </w:drawing>
+      </w:r>
+    </w:p>
+    <w:p/>
+    <w:p/>
+    <w:p/>
+    <w:p/>
+    <w:p>
+      <w:r>
+        <w:lastRenderedPageBreak/>
+        <w:t xml:space="preserve">En el directorio de </w:t>
+      </w:r>
+      <w:proofErr w:type="spellStart"/>
+      <w:r>
+        <w:t>terraform</w:t>
+      </w:r>
+      <w:proofErr w:type="spellEnd"/>
+      <w:r>
+        <w:t xml:space="preserve"> se procede con la declaración de los archivos para la creación de las maquinas </w:t>
+      </w:r>
+      <w:proofErr w:type="spellStart"/>
+      <w:r>
+        <w:t>backend</w:t>
+      </w:r>
+      <w:proofErr w:type="spellEnd"/>
+      <w:r>
+        <w:t xml:space="preserve">, </w:t>
+      </w:r>
+      <w:proofErr w:type="spellStart"/>
+      <w:r>
+        <w:t>frontend</w:t>
+      </w:r>
+      <w:proofErr w:type="spellEnd"/>
+      <w:r>
+        <w:t xml:space="preserve">, </w:t>
+      </w:r>
+      <w:proofErr w:type="spellStart"/>
+      <w:r>
+        <w:t>bdd</w:t>
+      </w:r>
+      <w:proofErr w:type="spellEnd"/>
+      <w:r>
+        <w:t xml:space="preserve"> en VirtualBox de forma local o en las nubes de Amazon con EC2.</w:t>
+      </w:r>
+    </w:p>
+    <w:p>
+      <w:r>
+        <w:drawing>
+          <wp:inline distT="0" distB="0" distL="0" distR="0" wp14:anchorId="5B77DD6D" wp14:editId="7FABC7AE">
+            <wp:extent cx="3078747" cy="2751058"/>
+            <wp:effectExtent l="0" t="0" r="7620" b="0"/>
+            <wp:docPr id="76977199" name="Imagen 1" descr="Texto&#10;&#10;El contenido generado por IA puede ser incorrecto."/>
+            <wp:cNvGraphicFramePr>
+              <a:graphicFrameLocks xmlns:a="http://schemas.openxmlformats.org/drawingml/2006/main" noChangeAspect="1"/>
+            </wp:cNvGraphicFramePr>
+            <a:graphic xmlns:a="http://schemas.openxmlformats.org/drawingml/2006/main">
+              <a:graphicData uri="http://schemas.openxmlformats.org/drawingml/2006/picture">
+                <pic:pic xmlns:pic="http://schemas.openxmlformats.org/drawingml/2006/picture">
+                  <pic:nvPicPr>
+                    <pic:cNvPr id="76977199" name="Imagen 1" descr="Texto&#10;&#10;El contenido generado por IA puede ser incorrecto."/>
+                    <pic:cNvPicPr/>
+                  </pic:nvPicPr>
+                  <pic:blipFill>
+                    <a:blip r:embed="rId27"/>
+                    <a:stretch>
+                      <a:fillRect/>
+                    </a:stretch>
+                  </pic:blipFill>
+                  <pic:spPr>
+                    <a:xfrm>
+                      <a:off x="0" y="0"/>
+                      <a:ext cx="3078747" cy="2751058"/>
+                    </a:xfrm>
+                    <a:prstGeom prst="rect">
+                      <a:avLst/>
+                    </a:prstGeom>
+                  </pic:spPr>
+                </pic:pic>
+              </a:graphicData>
+            </a:graphic>
+          </wp:inline>
+        </w:drawing>
+      </w:r>
+    </w:p>
+    <w:p/>
+    <w:p/>
+    <w:p/>
+    <w:p/>
     <w:sectPr>
-      <w:headerReference w:type="even" r:id="rId19"/>
-      <w:headerReference w:type="default" r:id="rId20"/>
-      <w:footerReference w:type="default" r:id="rId21"/>
-      <w:headerReference w:type="first" r:id="rId22"/>
+      <w:headerReference w:type="even" r:id="rId28"/>
+      <w:headerReference w:type="default" r:id="rId29"/>
+      <w:footerReference w:type="default" r:id="rId30"/>
+      <w:headerReference w:type="first" r:id="rId31"/>
       <w:pgSz w:w="11906" w:h="16838"/>
       <w:pgMar w:top="1418" w:right="1134" w:bottom="1418" w:left="1701" w:header="709" w:footer="709" w:gutter="0"/>
       <w:cols w:space="708"/>
@@ -36108,7 +36619,7 @@
   <w:style w:type="paragraph" w:default="1" w:styleId="Normal">
     <w:name w:val="Normal"/>
     <w:qFormat/>
-    <w:rsid w:val="001C4EA4"/>
+    <w:rsid w:val="007E159C"/>
     <w:pPr>
       <w:spacing w:before="120" w:after="120" w:line="360" w:lineRule="auto"/>
       <w:jc w:val="both"/>
@@ -36337,6 +36848,7 @@
   <w:style w:type="character" w:default="1" w:styleId="Fuentedeprrafopredeter">
     <w:name w:val="Default Paragraph Font"/>
     <w:uiPriority w:val="1"/>
+    <w:semiHidden/>
     <w:unhideWhenUsed/>
   </w:style>
   <w:style w:type="table" w:default="1" w:styleId="Tablanormal">
@@ -37449,19 +37961,18 @@
 </file>
 
 <file path=customXml/item1.xml><?xml version="1.0" encoding="utf-8"?>
-<b:Sources xmlns:b="http://schemas.openxmlformats.org/officeDocument/2006/bibliography" xmlns="http://schemas.openxmlformats.org/officeDocument/2006/bibliography" SelectedStyle="\APASixthEditionOfficeOnline.xsl" StyleName="APA" Version="6"/>
+<p:properties xmlns:p="http://schemas.microsoft.com/office/2006/metadata/properties" xmlns:xsi="http://www.w3.org/2001/XMLSchema-instance" xmlns:pc="http://schemas.microsoft.com/office/infopath/2007/PartnerControls">
+  <documentManagement>
+    <_Flow_SignoffStatus xmlns="27c1adeb-3674-457c-b08c-8a73f31b6e23" xsi:nil="true"/>
+    <lcf76f155ced4ddcb4097134ff3c332f xmlns="27c1adeb-3674-457c-b08c-8a73f31b6e23">
+      <Terms xmlns="http://schemas.microsoft.com/office/infopath/2007/PartnerControls"/>
+    </lcf76f155ced4ddcb4097134ff3c332f>
+    <TaxCatchAll xmlns="0a70e875-3d35-4be2-921f-7117c31bab9b" xsi:nil="true"/>
+  </documentManagement>
+</p:properties>
 </file>
 
 <file path=customXml/item2.xml><?xml version="1.0" encoding="utf-8"?>
-<?mso-contentType ?>
-<FormTemplates xmlns="http://schemas.microsoft.com/sharepoint/v3/contenttype/forms">
-  <Display>DocumentLibraryForm</Display>
-  <Edit>DocumentLibraryForm</Edit>
-  <New>DocumentLibraryForm</New>
-</FormTemplates>
-</file>
-
-<file path=customXml/item3.xml><?xml version="1.0" encoding="utf-8"?>
 <ct:contentTypeSchema xmlns:ct="http://schemas.microsoft.com/office/2006/metadata/contentType" xmlns:ma="http://schemas.microsoft.com/office/2006/metadata/properties/metaAttributes" ct:_="" ma:_="" ma:contentTypeName="Documento" ma:contentTypeID="0x010100DF3D7C797EA12745A270EF30E38719B9" ma:contentTypeVersion="19" ma:contentTypeDescription="Crear nuevo documento." ma:contentTypeScope="" ma:versionID="9b3f85d10149739ebc40127471298f58">
   <xsd:schema xmlns:xsd="http://www.w3.org/2001/XMLSchema" xmlns:xs="http://www.w3.org/2001/XMLSchema" xmlns:p="http://schemas.microsoft.com/office/2006/metadata/properties" xmlns:ns2="0a70e875-3d35-4be2-921f-7117c31bab9b" xmlns:ns3="27c1adeb-3674-457c-b08c-8a73f31b6e23" targetNamespace="http://schemas.microsoft.com/office/2006/metadata/properties" ma:root="true" ma:fieldsID="0559bebde66b072b3ad70ef2676e7a86" ns2:_="" ns3:_="">
     <xsd:import namespace="0a70e875-3d35-4be2-921f-7117c31bab9b"/>
@@ -37722,35 +38233,31 @@
 </ct:contentTypeSchema>
 </file>
 
+<file path=customXml/item3.xml><?xml version="1.0" encoding="utf-8"?>
+<?mso-contentType ?>
+<FormTemplates xmlns="http://schemas.microsoft.com/sharepoint/v3/contenttype/forms">
+  <Display>DocumentLibraryForm</Display>
+  <Edit>DocumentLibraryForm</Edit>
+  <New>DocumentLibraryForm</New>
+</FormTemplates>
+</file>
+
 <file path=customXml/item4.xml><?xml version="1.0" encoding="utf-8"?>
-<p:properties xmlns:p="http://schemas.microsoft.com/office/2006/metadata/properties" xmlns:xsi="http://www.w3.org/2001/XMLSchema-instance" xmlns:pc="http://schemas.microsoft.com/office/infopath/2007/PartnerControls">
-  <documentManagement>
-    <_Flow_SignoffStatus xmlns="27c1adeb-3674-457c-b08c-8a73f31b6e23" xsi:nil="true"/>
-    <lcf76f155ced4ddcb4097134ff3c332f xmlns="27c1adeb-3674-457c-b08c-8a73f31b6e23">
-      <Terms xmlns="http://schemas.microsoft.com/office/infopath/2007/PartnerControls"/>
-    </lcf76f155ced4ddcb4097134ff3c332f>
-    <TaxCatchAll xmlns="0a70e875-3d35-4be2-921f-7117c31bab9b" xsi:nil="true"/>
-  </documentManagement>
-</p:properties>
+<b:Sources xmlns:b="http://schemas.openxmlformats.org/officeDocument/2006/bibliography" xmlns="http://schemas.openxmlformats.org/officeDocument/2006/bibliography" SelectedStyle="\APASixthEditionOfficeOnline.xsl" StyleName="APA" Version="6"/>
 </file>
 
 <file path=customXml/itemProps1.xml><?xml version="1.0" encoding="utf-8"?>
-<ds:datastoreItem xmlns:ds="http://schemas.openxmlformats.org/officeDocument/2006/customXml" ds:itemID="{33578F19-6249-D645-8C93-735CC6168D7F}">
+<ds:datastoreItem xmlns:ds="http://schemas.openxmlformats.org/officeDocument/2006/customXml" ds:itemID="{A8E918D7-08AD-4C9F-867A-30A1D7B59026}">
   <ds:schemaRefs>
-    <ds:schemaRef ds:uri="http://schemas.openxmlformats.org/officeDocument/2006/bibliography"/>
+    <ds:schemaRef ds:uri="http://schemas.microsoft.com/office/2006/metadata/properties"/>
+    <ds:schemaRef ds:uri="http://schemas.microsoft.com/office/infopath/2007/PartnerControls"/>
+    <ds:schemaRef ds:uri="27c1adeb-3674-457c-b08c-8a73f31b6e23"/>
+    <ds:schemaRef ds:uri="0a70e875-3d35-4be2-921f-7117c31bab9b"/>
   </ds:schemaRefs>
 </ds:datastoreItem>
 </file>
 
 <file path=customXml/itemProps2.xml><?xml version="1.0" encoding="utf-8"?>
-<ds:datastoreItem xmlns:ds="http://schemas.openxmlformats.org/officeDocument/2006/customXml" ds:itemID="{A0C20D32-CC70-46C2-96CA-3A40B50E6571}">
-  <ds:schemaRefs>
-    <ds:schemaRef ds:uri="http://schemas.microsoft.com/sharepoint/v3/contenttype/forms"/>
-  </ds:schemaRefs>
-</ds:datastoreItem>
-</file>
-
-<file path=customXml/itemProps3.xml><?xml version="1.0" encoding="utf-8"?>
 <ds:datastoreItem xmlns:ds="http://schemas.openxmlformats.org/officeDocument/2006/customXml" ds:itemID="{79DBFACF-F1C3-45C3-8962-9B73004782B4}">
   <ds:schemaRefs>
     <ds:schemaRef ds:uri="http://schemas.microsoft.com/office/2006/metadata/contentType"/>
@@ -37769,13 +38276,18 @@
 </ds:datastoreItem>
 </file>
 
+<file path=customXml/itemProps3.xml><?xml version="1.0" encoding="utf-8"?>
+<ds:datastoreItem xmlns:ds="http://schemas.openxmlformats.org/officeDocument/2006/customXml" ds:itemID="{A0C20D32-CC70-46C2-96CA-3A40B50E6571}">
+  <ds:schemaRefs>
+    <ds:schemaRef ds:uri="http://schemas.microsoft.com/sharepoint/v3/contenttype/forms"/>
+  </ds:schemaRefs>
+</ds:datastoreItem>
+</file>
+
 <file path=customXml/itemProps4.xml><?xml version="1.0" encoding="utf-8"?>
-<ds:datastoreItem xmlns:ds="http://schemas.openxmlformats.org/officeDocument/2006/customXml" ds:itemID="{A8E918D7-08AD-4C9F-867A-30A1D7B59026}">
+<ds:datastoreItem xmlns:ds="http://schemas.openxmlformats.org/officeDocument/2006/customXml" ds:itemID="{33578F19-6249-D645-8C93-735CC6168D7F}">
   <ds:schemaRefs>
-    <ds:schemaRef ds:uri="http://schemas.microsoft.com/office/2006/metadata/properties"/>
-    <ds:schemaRef ds:uri="http://schemas.microsoft.com/office/infopath/2007/PartnerControls"/>
-    <ds:schemaRef ds:uri="27c1adeb-3674-457c-b08c-8a73f31b6e23"/>
-    <ds:schemaRef ds:uri="0a70e875-3d35-4be2-921f-7117c31bab9b"/>
+    <ds:schemaRef ds:uri="http://schemas.openxmlformats.org/officeDocument/2006/bibliography"/>
   </ds:schemaRefs>
 </ds:datastoreItem>
 </file>
</xml_diff>